<commit_message>
added github link in the report
</commit_message>
<xml_diff>
--- a/lab1/Lab1.docx
+++ b/lab1/Lab1.docx
@@ -575,6 +575,116 @@
           <w:szCs w:val="28"/>
         </w:rPr>
         <w:t>Создать в XCode приложение с использованием Stryboard, состоящее из одного ViewController с текстовым полем, размещенным по центру экрана и кнопкой под ним. Использовать constraints для верстки. При нажатии на кнопку в текстовое поле выводятся корректно отформатированные дата и время. Запустить и проверить приложение на эмуляторах iPhone 14, iPhone 14 Max.</w:t>
+      </w:r>
+    </w:p>
+    <w:p>
+      <w:pPr>
+        <w:rPr>
+          <w:rFonts w:ascii="Times New Roman" w:hAnsi="Times New Roman" w:cs="Times New Roman"/>
+          <w:sz w:val="28"/>
+          <w:szCs w:val="28"/>
+        </w:rPr>
+      </w:pPr>
+    </w:p>
+    <w:p>
+      <w:pPr>
+        <w:rPr>
+          <w:rFonts w:ascii="Times New Roman" w:hAnsi="Times New Roman" w:cs="Times New Roman"/>
+          <w:b/>
+          <w:bCs/>
+          <w:sz w:val="32"/>
+          <w:szCs w:val="32"/>
+        </w:rPr>
+      </w:pPr>
+      <w:r>
+        <w:rPr>
+          <w:rFonts w:ascii="Times New Roman" w:hAnsi="Times New Roman" w:cs="Times New Roman"/>
+          <w:b/>
+          <w:bCs/>
+          <w:sz w:val="32"/>
+          <w:szCs w:val="32"/>
+        </w:rPr>
+        <w:t>Код работы</w:t>
+      </w:r>
+      <w:r>
+        <w:rPr>
+          <w:rFonts w:ascii="Times New Roman" w:hAnsi="Times New Roman" w:cs="Times New Roman"/>
+          <w:b/>
+          <w:bCs/>
+          <w:sz w:val="32"/>
+          <w:szCs w:val="32"/>
+        </w:rPr>
+        <w:t>:</w:t>
+      </w:r>
+    </w:p>
+    <w:p>
+      <w:pPr>
+        <w:rPr>
+          <w:rFonts w:ascii="Times New Roman" w:hAnsi="Times New Roman" w:cs="Times New Roman"/>
+          <w:sz w:val="28"/>
+          <w:szCs w:val="28"/>
+        </w:rPr>
+      </w:pPr>
+    </w:p>
+    <w:p>
+      <w:pPr>
+        <w:rPr>
+          <w:rFonts w:ascii="Times New Roman" w:hAnsi="Times New Roman" w:cs="Times New Roman"/>
+          <w:sz w:val="28"/>
+          <w:szCs w:val="28"/>
+        </w:rPr>
+      </w:pPr>
+      <w:r>
+        <w:rPr>
+          <w:rFonts w:ascii="Times New Roman" w:hAnsi="Times New Roman" w:cs="Times New Roman"/>
+          <w:sz w:val="28"/>
+          <w:szCs w:val="28"/>
+        </w:rPr>
+        <w:t xml:space="preserve">Код лабораторной работы загружен на </w:t>
+      </w:r>
+      <w:r>
+        <w:rPr>
+          <w:rFonts w:ascii="Times New Roman" w:hAnsi="Times New Roman" w:cs="Times New Roman"/>
+          <w:sz w:val="28"/>
+          <w:szCs w:val="28"/>
+          <w:lang w:val="en-US"/>
+        </w:rPr>
+        <w:t>GitHub</w:t>
+      </w:r>
+      <w:r>
+        <w:rPr>
+          <w:rFonts w:ascii="Times New Roman" w:hAnsi="Times New Roman" w:cs="Times New Roman"/>
+          <w:sz w:val="28"/>
+          <w:szCs w:val="28"/>
+        </w:rPr>
+        <w:t xml:space="preserve"> </w:t>
+      </w:r>
+      <w:r>
+        <w:rPr>
+          <w:rFonts w:ascii="Times New Roman" w:hAnsi="Times New Roman" w:cs="Times New Roman"/>
+          <w:sz w:val="28"/>
+          <w:szCs w:val="28"/>
+        </w:rPr>
+        <w:t>по ссылке:</w:t>
+      </w:r>
+    </w:p>
+    <w:p>
+      <w:pPr>
+        <w:rPr>
+          <w:rFonts w:ascii="Times New Roman" w:hAnsi="Times New Roman" w:cs="Times New Roman"/>
+          <w:sz w:val="28"/>
+          <w:szCs w:val="28"/>
+          <w:lang w:val="en-US"/>
+        </w:rPr>
+      </w:pPr>
+      <w:r>
+        <w:rPr>
+          <w:rFonts w:ascii="Times New Roman" w:hAnsi="Times New Roman" w:cs="Times New Roman"/>
+          <w:sz w:val="28"/>
+          <w:szCs w:val="28"/>
+          <w:lang w:val="en-US"/>
+        </w:rPr>
+        <w:t>https://github.com/stepaKosolapov/mobileLabs2022</w:t>
       </w:r>
     </w:p>
     <w:p>

</xml_diff>